<commit_message>
cap nhat bang gia quantum
</commit_message>
<xml_diff>
--- a/Documentation/Requirement/QuantumVN.com/QuantumWeb_Requirement Website Quantumvn v0.1 20130627.docx
+++ b/Documentation/Requirement/QuantumVN.com/QuantumWeb_Requirement Website Quantumvn v0.1 20130627.docx
@@ -4031,27 +4031,66 @@
     </w:p>
     <w:tbl>
       <w:tblPr>
-        <w:tblStyle w:val="TableGrid"/>
-        <w:tblW w:w="0" w:type="auto"/>
+        <w:tblW w:w="9980" w:type="dxa"/>
+        <w:tblInd w:w="94" w:type="dxa"/>
         <w:tblLook w:val="04A0"/>
       </w:tblPr>
       <w:tblGrid>
-        <w:gridCol w:w="2433"/>
-        <w:gridCol w:w="2433"/>
-        <w:gridCol w:w="2277"/>
-        <w:gridCol w:w="2277"/>
+        <w:gridCol w:w="2440"/>
+        <w:gridCol w:w="1840"/>
+        <w:gridCol w:w="2120"/>
+        <w:gridCol w:w="1620"/>
+        <w:gridCol w:w="1960"/>
       </w:tblGrid>
       <w:tr>
+        <w:trPr>
+          <w:trHeight w:val="300"/>
+        </w:trPr>
         <w:tc>
           <w:tcPr>
-            <w:tcW w:w="2433" w:type="dxa"/>
+            <w:tcW w:w="2440" w:type="dxa"/>
+            <w:tcBorders>
+              <w:top w:val="single" w:sz="4" w:space="0" w:color="auto"/>
+              <w:left w:val="single" w:sz="4" w:space="0" w:color="auto"/>
+              <w:bottom w:val="single" w:sz="4" w:space="0" w:color="auto"/>
+              <w:right w:val="single" w:sz="4" w:space="0" w:color="auto"/>
+            </w:tcBorders>
+            <w:shd w:val="clear" w:color="auto" w:fill="auto"/>
+            <w:noWrap/>
+            <w:vAlign w:val="center"/>
+            <w:hideMark/>
           </w:tcPr>
           <w:p>
+            <w:pPr>
+              <w:spacing w:after="0" w:line="240" w:lineRule="auto"/>
+              <w:jc w:val="right"/>
+              <w:rPr>
+                <w:rFonts w:ascii="Calibri" w:eastAsia="Times New Roman" w:hAnsi="Calibri" w:cs="Calibri"/>
+                <w:color w:val="000000"/>
+              </w:rPr>
+            </w:pPr>
+            <w:proofErr w:type="spellStart"/>
             <w:r>
-              <w:t xml:space="preserve">3 </w:t>
+              <w:rPr>
+                <w:rFonts w:ascii="Calibri" w:eastAsia="Times New Roman" w:hAnsi="Calibri" w:cs="Calibri"/>
+                <w:color w:val="000000"/>
+              </w:rPr>
+              <w:t>Số</w:t>
+            </w:r>
+            <w:proofErr w:type="spellEnd"/>
+            <w:r>
+              <w:rPr>
+                <w:rFonts w:ascii="Calibri" w:eastAsia="Times New Roman" w:hAnsi="Calibri" w:cs="Calibri"/>
+                <w:color w:val="000000"/>
+              </w:rPr>
+              <w:t xml:space="preserve"> </w:t>
             </w:r>
             <w:proofErr w:type="spellStart"/>
             <w:r>
+              <w:rPr>
+                <w:rFonts w:ascii="Calibri" w:eastAsia="Times New Roman" w:hAnsi="Calibri" w:cs="Calibri"/>
+                <w:color w:val="000000"/>
+              </w:rPr>
               <w:t>tháng</w:t>
             </w:r>
             <w:proofErr w:type="spellEnd"/>
@@ -4059,172 +4098,768 @@
         </w:tc>
         <w:tc>
           <w:tcPr>
-            <w:tcW w:w="2433" w:type="dxa"/>
+            <w:tcW w:w="1840" w:type="dxa"/>
+            <w:tcBorders>
+              <w:top w:val="single" w:sz="4" w:space="0" w:color="auto"/>
+              <w:left w:val="nil"/>
+              <w:bottom w:val="single" w:sz="4" w:space="0" w:color="auto"/>
+              <w:right w:val="single" w:sz="4" w:space="0" w:color="auto"/>
+            </w:tcBorders>
+            <w:shd w:val="clear" w:color="auto" w:fill="auto"/>
+            <w:vAlign w:val="center"/>
+            <w:hideMark/>
           </w:tcPr>
           <w:p>
+            <w:pPr>
+              <w:spacing w:after="0" w:line="240" w:lineRule="auto"/>
+              <w:jc w:val="right"/>
+              <w:rPr>
+                <w:rFonts w:ascii="Calibri" w:eastAsia="Times New Roman" w:hAnsi="Calibri" w:cs="Calibri"/>
+                <w:color w:val="000000"/>
+              </w:rPr>
+            </w:pPr>
             <w:r>
-              <w:t xml:space="preserve">6 </w:t>
+              <w:rPr>
+                <w:rFonts w:ascii="Calibri" w:eastAsia="Times New Roman" w:hAnsi="Calibri" w:cs="Calibri"/>
+                <w:color w:val="000000"/>
+              </w:rPr>
+              <w:t xml:space="preserve">                                    3 </w:t>
+            </w:r>
+          </w:p>
+        </w:tc>
+        <w:tc>
+          <w:tcPr>
+            <w:tcW w:w="2120" w:type="dxa"/>
+            <w:tcBorders>
+              <w:top w:val="single" w:sz="4" w:space="0" w:color="auto"/>
+              <w:left w:val="nil"/>
+              <w:bottom w:val="single" w:sz="4" w:space="0" w:color="auto"/>
+              <w:right w:val="single" w:sz="4" w:space="0" w:color="auto"/>
+            </w:tcBorders>
+            <w:shd w:val="clear" w:color="auto" w:fill="auto"/>
+            <w:vAlign w:val="center"/>
+            <w:hideMark/>
+          </w:tcPr>
+          <w:p>
+            <w:pPr>
+              <w:spacing w:after="0" w:line="240" w:lineRule="auto"/>
+              <w:jc w:val="right"/>
+              <w:rPr>
+                <w:rFonts w:ascii="Calibri" w:eastAsia="Times New Roman" w:hAnsi="Calibri" w:cs="Calibri"/>
+                <w:color w:val="000000"/>
+              </w:rPr>
+            </w:pPr>
+            <w:r>
+              <w:rPr>
+                <w:rFonts w:ascii="Calibri" w:eastAsia="Times New Roman" w:hAnsi="Calibri" w:cs="Calibri"/>
+                <w:color w:val="000000"/>
+              </w:rPr>
+              <w:t xml:space="preserve">                                          6 </w:t>
+            </w:r>
+          </w:p>
+        </w:tc>
+        <w:tc>
+          <w:tcPr>
+            <w:tcW w:w="1620" w:type="dxa"/>
+            <w:tcBorders>
+              <w:top w:val="single" w:sz="4" w:space="0" w:color="auto"/>
+              <w:left w:val="nil"/>
+              <w:bottom w:val="single" w:sz="4" w:space="0" w:color="auto"/>
+              <w:right w:val="single" w:sz="4" w:space="0" w:color="auto"/>
+            </w:tcBorders>
+            <w:shd w:val="clear" w:color="auto" w:fill="auto"/>
+            <w:vAlign w:val="center"/>
+            <w:hideMark/>
+          </w:tcPr>
+          <w:p>
+            <w:pPr>
+              <w:spacing w:after="0" w:line="240" w:lineRule="auto"/>
+              <w:jc w:val="right"/>
+              <w:rPr>
+                <w:rFonts w:ascii="Calibri" w:eastAsia="Times New Roman" w:hAnsi="Calibri" w:cs="Calibri"/>
+                <w:color w:val="000000"/>
+              </w:rPr>
+            </w:pPr>
+            <w:r>
+              <w:rPr>
+                <w:rFonts w:ascii="Calibri" w:eastAsia="Times New Roman" w:hAnsi="Calibri" w:cs="Calibri"/>
+                <w:color w:val="000000"/>
+              </w:rPr>
+              <w:t xml:space="preserve">                            12 </w:t>
+            </w:r>
+          </w:p>
+        </w:tc>
+        <w:tc>
+          <w:tcPr>
+            <w:tcW w:w="1960" w:type="dxa"/>
+            <w:tcBorders>
+              <w:top w:val="single" w:sz="4" w:space="0" w:color="auto"/>
+              <w:left w:val="nil"/>
+              <w:bottom w:val="single" w:sz="4" w:space="0" w:color="auto"/>
+              <w:right w:val="single" w:sz="4" w:space="0" w:color="auto"/>
+            </w:tcBorders>
+            <w:shd w:val="clear" w:color="auto" w:fill="auto"/>
+            <w:vAlign w:val="center"/>
+            <w:hideMark/>
+          </w:tcPr>
+          <w:p>
+            <w:pPr>
+              <w:spacing w:after="0" w:line="240" w:lineRule="auto"/>
+              <w:jc w:val="right"/>
+              <w:rPr>
+                <w:rFonts w:ascii="Calibri" w:eastAsia="Times New Roman" w:hAnsi="Calibri" w:cs="Calibri"/>
+                <w:color w:val="000000"/>
+              </w:rPr>
+            </w:pPr>
+            <w:r>
+              <w:rPr>
+                <w:rFonts w:ascii="Calibri" w:eastAsia="Times New Roman" w:hAnsi="Calibri" w:cs="Calibri"/>
+                <w:color w:val="000000"/>
+              </w:rPr>
+              <w:t xml:space="preserve">                                    24 </w:t>
+            </w:r>
+          </w:p>
+        </w:tc>
+      </w:tr>
+      <w:tr>
+        <w:trPr>
+          <w:trHeight w:val="300"/>
+        </w:trPr>
+        <w:tc>
+          <w:tcPr>
+            <w:tcW w:w="2440" w:type="dxa"/>
+            <w:tcBorders>
+              <w:top w:val="nil"/>
+              <w:left w:val="single" w:sz="4" w:space="0" w:color="auto"/>
+              <w:bottom w:val="single" w:sz="4" w:space="0" w:color="auto"/>
+              <w:right w:val="single" w:sz="4" w:space="0" w:color="auto"/>
+            </w:tcBorders>
+            <w:shd w:val="clear" w:color="auto" w:fill="auto"/>
+            <w:noWrap/>
+            <w:vAlign w:val="center"/>
+            <w:hideMark/>
+          </w:tcPr>
+          <w:p>
+            <w:pPr>
+              <w:spacing w:after="0" w:line="240" w:lineRule="auto"/>
+              <w:jc w:val="right"/>
+              <w:rPr>
+                <w:rFonts w:ascii="Calibri" w:eastAsia="Times New Roman" w:hAnsi="Calibri" w:cs="Calibri"/>
+                <w:color w:val="000000"/>
+              </w:rPr>
+            </w:pPr>
+            <w:proofErr w:type="spellStart"/>
+            <w:r>
+              <w:rPr>
+                <w:rFonts w:ascii="Calibri" w:eastAsia="Times New Roman" w:hAnsi="Calibri" w:cs="Calibri"/>
+                <w:color w:val="000000"/>
+              </w:rPr>
+              <w:t>Tổng</w:t>
+            </w:r>
+            <w:proofErr w:type="spellEnd"/>
+            <w:r>
+              <w:rPr>
+                <w:rFonts w:ascii="Calibri" w:eastAsia="Times New Roman" w:hAnsi="Calibri" w:cs="Calibri"/>
+                <w:color w:val="000000"/>
+              </w:rPr>
+              <w:t xml:space="preserve"> </w:t>
             </w:r>
             <w:proofErr w:type="spellStart"/>
             <w:r>
+              <w:rPr>
+                <w:rFonts w:ascii="Calibri" w:eastAsia="Times New Roman" w:hAnsi="Calibri" w:cs="Calibri"/>
+                <w:color w:val="000000"/>
+              </w:rPr>
+              <w:t>số</w:t>
+            </w:r>
+            <w:proofErr w:type="spellEnd"/>
+            <w:r>
+              <w:rPr>
+                <w:rFonts w:ascii="Calibri" w:eastAsia="Times New Roman" w:hAnsi="Calibri" w:cs="Calibri"/>
+                <w:color w:val="000000"/>
+              </w:rPr>
+              <w:t xml:space="preserve"> </w:t>
+            </w:r>
+            <w:proofErr w:type="spellStart"/>
+            <w:r>
+              <w:rPr>
+                <w:rFonts w:ascii="Calibri" w:eastAsia="Times New Roman" w:hAnsi="Calibri" w:cs="Calibri"/>
+                <w:color w:val="000000"/>
+              </w:rPr>
+              <w:t>tiền</w:t>
+            </w:r>
+            <w:proofErr w:type="spellEnd"/>
+            <w:r>
+              <w:rPr>
+                <w:rFonts w:ascii="Calibri" w:eastAsia="Times New Roman" w:hAnsi="Calibri" w:cs="Calibri"/>
+                <w:color w:val="000000"/>
+              </w:rPr>
+              <w:t xml:space="preserve"> (VND)</w:t>
+            </w:r>
+          </w:p>
+        </w:tc>
+        <w:tc>
+          <w:tcPr>
+            <w:tcW w:w="1840" w:type="dxa"/>
+            <w:tcBorders>
+              <w:top w:val="nil"/>
+              <w:left w:val="nil"/>
+              <w:bottom w:val="single" w:sz="4" w:space="0" w:color="auto"/>
+              <w:right w:val="single" w:sz="4" w:space="0" w:color="auto"/>
+            </w:tcBorders>
+            <w:shd w:val="clear" w:color="auto" w:fill="auto"/>
+            <w:vAlign w:val="center"/>
+            <w:hideMark/>
+          </w:tcPr>
+          <w:p>
+            <w:pPr>
+              <w:spacing w:after="0" w:line="240" w:lineRule="auto"/>
+              <w:jc w:val="right"/>
+              <w:rPr>
+                <w:rFonts w:ascii="Calibri" w:eastAsia="Times New Roman" w:hAnsi="Calibri" w:cs="Calibri"/>
+                <w:color w:val="000000"/>
+              </w:rPr>
+            </w:pPr>
+            <w:r>
+              <w:rPr>
+                <w:rFonts w:ascii="Calibri" w:eastAsia="Times New Roman" w:hAnsi="Calibri" w:cs="Calibri"/>
+                <w:color w:val="000000"/>
+              </w:rPr>
+              <w:t xml:space="preserve">                   1,470,000 </w:t>
+            </w:r>
+          </w:p>
+        </w:tc>
+        <w:tc>
+          <w:tcPr>
+            <w:tcW w:w="2120" w:type="dxa"/>
+            <w:tcBorders>
+              <w:top w:val="nil"/>
+              <w:left w:val="nil"/>
+              <w:bottom w:val="single" w:sz="4" w:space="0" w:color="auto"/>
+              <w:right w:val="single" w:sz="4" w:space="0" w:color="auto"/>
+            </w:tcBorders>
+            <w:shd w:val="clear" w:color="auto" w:fill="auto"/>
+            <w:vAlign w:val="center"/>
+            <w:hideMark/>
+          </w:tcPr>
+          <w:p>
+            <w:pPr>
+              <w:spacing w:after="0" w:line="240" w:lineRule="auto"/>
+              <w:jc w:val="right"/>
+              <w:rPr>
+                <w:rFonts w:ascii="Calibri" w:eastAsia="Times New Roman" w:hAnsi="Calibri" w:cs="Calibri"/>
+                <w:color w:val="000000"/>
+              </w:rPr>
+            </w:pPr>
+            <w:r>
+              <w:rPr>
+                <w:rFonts w:ascii="Calibri" w:eastAsia="Times New Roman" w:hAnsi="Calibri" w:cs="Calibri"/>
+                <w:color w:val="000000"/>
+              </w:rPr>
+              <w:t xml:space="preserve">                         2,646,000 </w:t>
+            </w:r>
+          </w:p>
+        </w:tc>
+        <w:tc>
+          <w:tcPr>
+            <w:tcW w:w="1620" w:type="dxa"/>
+            <w:tcBorders>
+              <w:top w:val="nil"/>
+              <w:left w:val="nil"/>
+              <w:bottom w:val="single" w:sz="4" w:space="0" w:color="auto"/>
+              <w:right w:val="single" w:sz="4" w:space="0" w:color="auto"/>
+            </w:tcBorders>
+            <w:shd w:val="clear" w:color="auto" w:fill="auto"/>
+            <w:vAlign w:val="center"/>
+            <w:hideMark/>
+          </w:tcPr>
+          <w:p>
+            <w:pPr>
+              <w:spacing w:after="0" w:line="240" w:lineRule="auto"/>
+              <w:jc w:val="right"/>
+              <w:rPr>
+                <w:rFonts w:ascii="Calibri" w:eastAsia="Times New Roman" w:hAnsi="Calibri" w:cs="Calibri"/>
+                <w:color w:val="000000"/>
+              </w:rPr>
+            </w:pPr>
+            <w:r>
+              <w:rPr>
+                <w:rFonts w:ascii="Calibri" w:eastAsia="Times New Roman" w:hAnsi="Calibri" w:cs="Calibri"/>
+                <w:color w:val="000000"/>
+              </w:rPr>
+              <w:t xml:space="preserve">              4,998,000 </w:t>
+            </w:r>
+          </w:p>
+        </w:tc>
+        <w:tc>
+          <w:tcPr>
+            <w:tcW w:w="1960" w:type="dxa"/>
+            <w:tcBorders>
+              <w:top w:val="nil"/>
+              <w:left w:val="nil"/>
+              <w:bottom w:val="single" w:sz="4" w:space="0" w:color="auto"/>
+              <w:right w:val="single" w:sz="4" w:space="0" w:color="auto"/>
+            </w:tcBorders>
+            <w:shd w:val="clear" w:color="auto" w:fill="auto"/>
+            <w:vAlign w:val="center"/>
+            <w:hideMark/>
+          </w:tcPr>
+          <w:p>
+            <w:pPr>
+              <w:spacing w:after="0" w:line="240" w:lineRule="auto"/>
+              <w:jc w:val="right"/>
+              <w:rPr>
+                <w:rFonts w:ascii="Calibri" w:eastAsia="Times New Roman" w:hAnsi="Calibri" w:cs="Calibri"/>
+                <w:color w:val="000000"/>
+              </w:rPr>
+            </w:pPr>
+            <w:r>
+              <w:rPr>
+                <w:rFonts w:ascii="Calibri" w:eastAsia="Times New Roman" w:hAnsi="Calibri" w:cs="Calibri"/>
+                <w:color w:val="000000"/>
+              </w:rPr>
+              <w:t xml:space="preserve">                     9,408,000 </w:t>
+            </w:r>
+          </w:p>
+        </w:tc>
+      </w:tr>
+      <w:tr>
+        <w:trPr>
+          <w:trHeight w:val="300"/>
+        </w:trPr>
+        <w:tc>
+          <w:tcPr>
+            <w:tcW w:w="2440" w:type="dxa"/>
+            <w:tcBorders>
+              <w:top w:val="nil"/>
+              <w:left w:val="single" w:sz="4" w:space="0" w:color="auto"/>
+              <w:bottom w:val="single" w:sz="4" w:space="0" w:color="auto"/>
+              <w:right w:val="single" w:sz="4" w:space="0" w:color="auto"/>
+            </w:tcBorders>
+            <w:shd w:val="clear" w:color="auto" w:fill="auto"/>
+            <w:noWrap/>
+            <w:vAlign w:val="center"/>
+            <w:hideMark/>
+          </w:tcPr>
+          <w:p>
+            <w:pPr>
+              <w:spacing w:after="0" w:line="240" w:lineRule="auto"/>
+              <w:jc w:val="right"/>
+              <w:rPr>
+                <w:rFonts w:ascii="Calibri" w:eastAsia="Times New Roman" w:hAnsi="Calibri" w:cs="Calibri"/>
+                <w:color w:val="000000"/>
+              </w:rPr>
+            </w:pPr>
+            <w:proofErr w:type="spellStart"/>
+            <w:r>
+              <w:rPr>
+                <w:rFonts w:ascii="Calibri" w:eastAsia="Times New Roman" w:hAnsi="Calibri" w:cs="Calibri"/>
+                <w:color w:val="000000"/>
+              </w:rPr>
+              <w:t>Giá</w:t>
+            </w:r>
+            <w:proofErr w:type="spellEnd"/>
+            <w:r>
+              <w:rPr>
+                <w:rFonts w:ascii="Calibri" w:eastAsia="Times New Roman" w:hAnsi="Calibri" w:cs="Calibri"/>
+                <w:color w:val="000000"/>
+              </w:rPr>
+              <w:t xml:space="preserve"> </w:t>
+            </w:r>
+            <w:proofErr w:type="spellStart"/>
+            <w:r>
+              <w:rPr>
+                <w:rFonts w:ascii="Calibri" w:eastAsia="Times New Roman" w:hAnsi="Calibri" w:cs="Calibri"/>
+                <w:color w:val="000000"/>
+              </w:rPr>
+              <w:t>hàng</w:t>
+            </w:r>
+            <w:proofErr w:type="spellEnd"/>
+            <w:r>
+              <w:rPr>
+                <w:rFonts w:ascii="Calibri" w:eastAsia="Times New Roman" w:hAnsi="Calibri" w:cs="Calibri"/>
+                <w:color w:val="000000"/>
+              </w:rPr>
+              <w:t xml:space="preserve"> </w:t>
+            </w:r>
+            <w:proofErr w:type="spellStart"/>
+            <w:r>
+              <w:rPr>
+                <w:rFonts w:ascii="Calibri" w:eastAsia="Times New Roman" w:hAnsi="Calibri" w:cs="Calibri"/>
+                <w:color w:val="000000"/>
+              </w:rPr>
               <w:t>tháng</w:t>
+            </w:r>
+            <w:proofErr w:type="spellEnd"/>
+            <w:r>
+              <w:rPr>
+                <w:rFonts w:ascii="Calibri" w:eastAsia="Times New Roman" w:hAnsi="Calibri" w:cs="Calibri"/>
+                <w:color w:val="000000"/>
+              </w:rPr>
+              <w:t xml:space="preserve"> (VND)</w:t>
+            </w:r>
+          </w:p>
+        </w:tc>
+        <w:tc>
+          <w:tcPr>
+            <w:tcW w:w="1840" w:type="dxa"/>
+            <w:tcBorders>
+              <w:top w:val="nil"/>
+              <w:left w:val="nil"/>
+              <w:bottom w:val="single" w:sz="4" w:space="0" w:color="auto"/>
+              <w:right w:val="single" w:sz="4" w:space="0" w:color="auto"/>
+            </w:tcBorders>
+            <w:shd w:val="clear" w:color="auto" w:fill="auto"/>
+            <w:vAlign w:val="center"/>
+            <w:hideMark/>
+          </w:tcPr>
+          <w:p>
+            <w:pPr>
+              <w:spacing w:after="0" w:line="240" w:lineRule="auto"/>
+              <w:jc w:val="right"/>
+              <w:rPr>
+                <w:rFonts w:ascii="Calibri" w:eastAsia="Times New Roman" w:hAnsi="Calibri" w:cs="Calibri"/>
+                <w:color w:val="000000"/>
+              </w:rPr>
+            </w:pPr>
+            <w:r>
+              <w:rPr>
+                <w:rFonts w:ascii="Calibri" w:eastAsia="Times New Roman" w:hAnsi="Calibri" w:cs="Calibri"/>
+                <w:color w:val="000000"/>
+              </w:rPr>
+              <w:t xml:space="preserve">                       490,000 </w:t>
+            </w:r>
+          </w:p>
+        </w:tc>
+        <w:tc>
+          <w:tcPr>
+            <w:tcW w:w="2120" w:type="dxa"/>
+            <w:tcBorders>
+              <w:top w:val="nil"/>
+              <w:left w:val="nil"/>
+              <w:bottom w:val="single" w:sz="4" w:space="0" w:color="auto"/>
+              <w:right w:val="single" w:sz="4" w:space="0" w:color="auto"/>
+            </w:tcBorders>
+            <w:shd w:val="clear" w:color="auto" w:fill="auto"/>
+            <w:vAlign w:val="center"/>
+            <w:hideMark/>
+          </w:tcPr>
+          <w:p>
+            <w:pPr>
+              <w:spacing w:after="0" w:line="240" w:lineRule="auto"/>
+              <w:jc w:val="right"/>
+              <w:rPr>
+                <w:rFonts w:ascii="Calibri" w:eastAsia="Times New Roman" w:hAnsi="Calibri" w:cs="Calibri"/>
+                <w:color w:val="000000"/>
+              </w:rPr>
+            </w:pPr>
+            <w:r>
+              <w:rPr>
+                <w:rFonts w:ascii="Calibri" w:eastAsia="Times New Roman" w:hAnsi="Calibri" w:cs="Calibri"/>
+                <w:color w:val="000000"/>
+              </w:rPr>
+              <w:t xml:space="preserve">                             441,000 </w:t>
+            </w:r>
+          </w:p>
+        </w:tc>
+        <w:tc>
+          <w:tcPr>
+            <w:tcW w:w="1620" w:type="dxa"/>
+            <w:tcBorders>
+              <w:top w:val="nil"/>
+              <w:left w:val="nil"/>
+              <w:bottom w:val="single" w:sz="4" w:space="0" w:color="auto"/>
+              <w:right w:val="single" w:sz="4" w:space="0" w:color="auto"/>
+            </w:tcBorders>
+            <w:shd w:val="clear" w:color="auto" w:fill="auto"/>
+            <w:vAlign w:val="center"/>
+            <w:hideMark/>
+          </w:tcPr>
+          <w:p>
+            <w:pPr>
+              <w:spacing w:after="0" w:line="240" w:lineRule="auto"/>
+              <w:jc w:val="right"/>
+              <w:rPr>
+                <w:rFonts w:ascii="Calibri" w:eastAsia="Times New Roman" w:hAnsi="Calibri" w:cs="Calibri"/>
+                <w:color w:val="000000"/>
+              </w:rPr>
+            </w:pPr>
+            <w:r>
+              <w:rPr>
+                <w:rFonts w:ascii="Calibri" w:eastAsia="Times New Roman" w:hAnsi="Calibri" w:cs="Calibri"/>
+                <w:color w:val="000000"/>
+              </w:rPr>
+              <w:t xml:space="preserve">                  416,500 </w:t>
+            </w:r>
+          </w:p>
+        </w:tc>
+        <w:tc>
+          <w:tcPr>
+            <w:tcW w:w="1960" w:type="dxa"/>
+            <w:tcBorders>
+              <w:top w:val="nil"/>
+              <w:left w:val="nil"/>
+              <w:bottom w:val="single" w:sz="4" w:space="0" w:color="auto"/>
+              <w:right w:val="single" w:sz="4" w:space="0" w:color="auto"/>
+            </w:tcBorders>
+            <w:shd w:val="clear" w:color="auto" w:fill="auto"/>
+            <w:vAlign w:val="center"/>
+            <w:hideMark/>
+          </w:tcPr>
+          <w:p>
+            <w:pPr>
+              <w:spacing w:after="0" w:line="240" w:lineRule="auto"/>
+              <w:jc w:val="right"/>
+              <w:rPr>
+                <w:rFonts w:ascii="Calibri" w:eastAsia="Times New Roman" w:hAnsi="Calibri" w:cs="Calibri"/>
+                <w:color w:val="000000"/>
+              </w:rPr>
+            </w:pPr>
+            <w:r>
+              <w:rPr>
+                <w:rFonts w:ascii="Calibri" w:eastAsia="Times New Roman" w:hAnsi="Calibri" w:cs="Calibri"/>
+                <w:color w:val="000000"/>
+              </w:rPr>
+              <w:t xml:space="preserve">                         392,000 </w:t>
+            </w:r>
+          </w:p>
+        </w:tc>
+      </w:tr>
+      <w:tr>
+        <w:trPr>
+          <w:trHeight w:val="300"/>
+        </w:trPr>
+        <w:tc>
+          <w:tcPr>
+            <w:tcW w:w="2440" w:type="dxa"/>
+            <w:tcBorders>
+              <w:top w:val="nil"/>
+              <w:left w:val="single" w:sz="4" w:space="0" w:color="auto"/>
+              <w:bottom w:val="single" w:sz="4" w:space="0" w:color="auto"/>
+              <w:right w:val="single" w:sz="4" w:space="0" w:color="auto"/>
+            </w:tcBorders>
+            <w:shd w:val="clear" w:color="auto" w:fill="auto"/>
+            <w:noWrap/>
+            <w:vAlign w:val="center"/>
+            <w:hideMark/>
+          </w:tcPr>
+          <w:p>
+            <w:pPr>
+              <w:spacing w:after="0" w:line="240" w:lineRule="auto"/>
+              <w:jc w:val="right"/>
+              <w:rPr>
+                <w:rFonts w:ascii="Calibri" w:eastAsia="Times New Roman" w:hAnsi="Calibri" w:cs="Calibri"/>
+                <w:color w:val="000000"/>
+              </w:rPr>
+            </w:pPr>
+            <w:r>
+              <w:rPr>
+                <w:rFonts w:ascii="Calibri" w:eastAsia="Times New Roman" w:hAnsi="Calibri" w:cs="Calibri"/>
+                <w:color w:val="000000"/>
+              </w:rPr>
+              <w:t xml:space="preserve">% </w:t>
+            </w:r>
+            <w:proofErr w:type="spellStart"/>
+            <w:r>
+              <w:rPr>
+                <w:rFonts w:ascii="Calibri" w:eastAsia="Times New Roman" w:hAnsi="Calibri" w:cs="Calibri"/>
+                <w:color w:val="000000"/>
+              </w:rPr>
+              <w:t>Giảm</w:t>
+            </w:r>
+            <w:proofErr w:type="spellEnd"/>
+            <w:r>
+              <w:rPr>
+                <w:rFonts w:ascii="Calibri" w:eastAsia="Times New Roman" w:hAnsi="Calibri" w:cs="Calibri"/>
+                <w:color w:val="000000"/>
+              </w:rPr>
+              <w:t xml:space="preserve"> </w:t>
+            </w:r>
+            <w:proofErr w:type="spellStart"/>
+            <w:r>
+              <w:rPr>
+                <w:rFonts w:ascii="Calibri" w:eastAsia="Times New Roman" w:hAnsi="Calibri" w:cs="Calibri"/>
+                <w:color w:val="000000"/>
+              </w:rPr>
+              <w:t>giá</w:t>
+            </w:r>
+            <w:proofErr w:type="spellEnd"/>
+            <w:r>
+              <w:rPr>
+                <w:rFonts w:ascii="Calibri" w:eastAsia="Times New Roman" w:hAnsi="Calibri" w:cs="Calibri"/>
+                <w:color w:val="000000"/>
+              </w:rPr>
+              <w:t xml:space="preserve"> so </w:t>
+            </w:r>
+            <w:proofErr w:type="spellStart"/>
+            <w:r>
+              <w:rPr>
+                <w:rFonts w:ascii="Calibri" w:eastAsia="Times New Roman" w:hAnsi="Calibri" w:cs="Calibri"/>
+                <w:color w:val="000000"/>
+              </w:rPr>
+              <w:t>với</w:t>
+            </w:r>
+            <w:proofErr w:type="spellEnd"/>
+            <w:r>
+              <w:rPr>
+                <w:rFonts w:ascii="Calibri" w:eastAsia="Times New Roman" w:hAnsi="Calibri" w:cs="Calibri"/>
+                <w:color w:val="000000"/>
+              </w:rPr>
+              <w:t xml:space="preserve"> </w:t>
+            </w:r>
+            <w:proofErr w:type="spellStart"/>
+            <w:r>
+              <w:rPr>
+                <w:rFonts w:ascii="Calibri" w:eastAsia="Times New Roman" w:hAnsi="Calibri" w:cs="Calibri"/>
+                <w:color w:val="000000"/>
+              </w:rPr>
+              <w:t>giá</w:t>
+            </w:r>
+            <w:proofErr w:type="spellEnd"/>
+            <w:r>
+              <w:rPr>
+                <w:rFonts w:ascii="Calibri" w:eastAsia="Times New Roman" w:hAnsi="Calibri" w:cs="Calibri"/>
+                <w:color w:val="000000"/>
+              </w:rPr>
+              <w:t xml:space="preserve"> </w:t>
+            </w:r>
+            <w:proofErr w:type="spellStart"/>
+            <w:r>
+              <w:rPr>
+                <w:rFonts w:ascii="Calibri" w:eastAsia="Times New Roman" w:hAnsi="Calibri" w:cs="Calibri"/>
+                <w:color w:val="000000"/>
+              </w:rPr>
+              <w:t>gốc</w:t>
             </w:r>
             <w:proofErr w:type="spellEnd"/>
           </w:p>
         </w:tc>
         <w:tc>
           <w:tcPr>
-            <w:tcW w:w="2277" w:type="dxa"/>
+            <w:tcW w:w="1840" w:type="dxa"/>
+            <w:tcBorders>
+              <w:top w:val="nil"/>
+              <w:left w:val="nil"/>
+              <w:bottom w:val="single" w:sz="4" w:space="0" w:color="auto"/>
+              <w:right w:val="single" w:sz="4" w:space="0" w:color="auto"/>
+            </w:tcBorders>
+            <w:shd w:val="clear" w:color="auto" w:fill="auto"/>
+            <w:noWrap/>
+            <w:vAlign w:val="center"/>
+            <w:hideMark/>
           </w:tcPr>
           <w:p>
+            <w:pPr>
+              <w:spacing w:after="0" w:line="240" w:lineRule="auto"/>
+              <w:jc w:val="right"/>
+              <w:rPr>
+                <w:rFonts w:ascii="Calibri" w:eastAsia="Times New Roman" w:hAnsi="Calibri" w:cs="Calibri"/>
+                <w:color w:val="000000"/>
+              </w:rPr>
+            </w:pPr>
             <w:r>
-              <w:t>1</w:t>
-            </w:r>
-            <w:r>
-              <w:t>2</w:t>
-            </w:r>
-            <w:r>
-              <w:t xml:space="preserve"> </w:t>
-            </w:r>
-            <w:proofErr w:type="spellStart"/>
-            <w:r>
-              <w:t>tháng</w:t>
-            </w:r>
-            <w:proofErr w:type="spellEnd"/>
-          </w:p>
-        </w:tc>
-        <w:tc>
-          <w:tcPr>
-            <w:tcW w:w="2277" w:type="dxa"/>
-          </w:tcPr>
-          <w:p>
-            <w:r>
-              <w:t>24</w:t>
-            </w:r>
-            <w:r>
-              <w:t xml:space="preserve"> </w:t>
-            </w:r>
-            <w:proofErr w:type="spellStart"/>
-            <w:r>
-              <w:t>tháng</w:t>
-            </w:r>
-            <w:proofErr w:type="spellEnd"/>
-          </w:p>
-        </w:tc>
-      </w:tr>
-      <w:tr>
-        <w:tc>
-          <w:tcPr>
-            <w:tcW w:w="2433" w:type="dxa"/>
-          </w:tcPr>
-          <w:p>
-            <w:r>
-              <w:t>897.000đ</w:t>
+              <w:rPr>
+                <w:rFonts w:ascii="Calibri" w:eastAsia="Times New Roman" w:hAnsi="Calibri" w:cs="Calibri"/>
+                <w:color w:val="000000"/>
+              </w:rPr>
+              <w:t>0</w:t>
             </w:r>
           </w:p>
         </w:tc>
         <w:tc>
           <w:tcPr>
-            <w:tcW w:w="2433" w:type="dxa"/>
+            <w:tcW w:w="2120" w:type="dxa"/>
+            <w:tcBorders>
+              <w:top w:val="nil"/>
+              <w:left w:val="nil"/>
+              <w:bottom w:val="single" w:sz="4" w:space="0" w:color="auto"/>
+              <w:right w:val="single" w:sz="4" w:space="0" w:color="auto"/>
+            </w:tcBorders>
+            <w:shd w:val="clear" w:color="auto" w:fill="auto"/>
+            <w:noWrap/>
+            <w:vAlign w:val="center"/>
+            <w:hideMark/>
           </w:tcPr>
           <w:p>
+            <w:pPr>
+              <w:spacing w:after="0" w:line="240" w:lineRule="auto"/>
+              <w:jc w:val="right"/>
+              <w:rPr>
+                <w:rFonts w:ascii="Calibri" w:eastAsia="Times New Roman" w:hAnsi="Calibri" w:cs="Calibri"/>
+                <w:color w:val="000000"/>
+              </w:rPr>
+            </w:pPr>
             <w:r>
-              <w:t>1.494.000đ</w:t>
+              <w:rPr>
+                <w:rFonts w:ascii="Calibri" w:eastAsia="Times New Roman" w:hAnsi="Calibri" w:cs="Calibri"/>
+                <w:color w:val="000000"/>
+              </w:rPr>
+              <w:t>10%</w:t>
             </w:r>
           </w:p>
         </w:tc>
         <w:tc>
           <w:tcPr>
-            <w:tcW w:w="2277" w:type="dxa"/>
+            <w:tcW w:w="1620" w:type="dxa"/>
+            <w:tcBorders>
+              <w:top w:val="nil"/>
+              <w:left w:val="nil"/>
+              <w:bottom w:val="single" w:sz="4" w:space="0" w:color="auto"/>
+              <w:right w:val="single" w:sz="4" w:space="0" w:color="auto"/>
+            </w:tcBorders>
+            <w:shd w:val="clear" w:color="auto" w:fill="auto"/>
+            <w:noWrap/>
+            <w:vAlign w:val="center"/>
+            <w:hideMark/>
           </w:tcPr>
           <w:p>
+            <w:pPr>
+              <w:spacing w:after="0" w:line="240" w:lineRule="auto"/>
+              <w:jc w:val="right"/>
+              <w:rPr>
+                <w:rFonts w:ascii="Calibri" w:eastAsia="Times New Roman" w:hAnsi="Calibri" w:cs="Calibri"/>
+                <w:color w:val="000000"/>
+              </w:rPr>
+            </w:pPr>
             <w:r>
-              <w:t>2.388.000đ</w:t>
+              <w:rPr>
+                <w:rFonts w:ascii="Calibri" w:eastAsia="Times New Roman" w:hAnsi="Calibri" w:cs="Calibri"/>
+                <w:color w:val="000000"/>
+              </w:rPr>
+              <w:t>15%</w:t>
             </w:r>
           </w:p>
         </w:tc>
         <w:tc>
           <w:tcPr>
-            <w:tcW w:w="2277" w:type="dxa"/>
+            <w:tcW w:w="1960" w:type="dxa"/>
+            <w:tcBorders>
+              <w:top w:val="nil"/>
+              <w:left w:val="nil"/>
+              <w:bottom w:val="single" w:sz="4" w:space="0" w:color="auto"/>
+              <w:right w:val="single" w:sz="4" w:space="0" w:color="auto"/>
+            </w:tcBorders>
+            <w:shd w:val="clear" w:color="auto" w:fill="auto"/>
+            <w:noWrap/>
+            <w:vAlign w:val="center"/>
+            <w:hideMark/>
           </w:tcPr>
           <w:p>
+            <w:pPr>
+              <w:spacing w:after="0" w:line="240" w:lineRule="auto"/>
+              <w:jc w:val="right"/>
+              <w:rPr>
+                <w:rFonts w:ascii="Calibri" w:eastAsia="Times New Roman" w:hAnsi="Calibri" w:cs="Calibri"/>
+                <w:color w:val="000000"/>
+              </w:rPr>
+            </w:pPr>
             <w:r>
-              <w:t>3.576.000đ</w:t>
+              <w:rPr>
+                <w:rFonts w:ascii="Calibri" w:eastAsia="Times New Roman" w:hAnsi="Calibri" w:cs="Calibri"/>
+                <w:color w:val="000000"/>
+              </w:rPr>
+              <w:t>20%</w:t>
             </w:r>
-          </w:p>
-        </w:tc>
-      </w:tr>
-      <w:tr>
-        <w:tc>
-          <w:tcPr>
-            <w:tcW w:w="2433" w:type="dxa"/>
-          </w:tcPr>
-          <w:p>
-            <w:r>
-              <w:t>2</w:t>
-            </w:r>
-            <w:r>
-              <w:t>99.000đ/</w:t>
-            </w:r>
-            <w:proofErr w:type="spellStart"/>
-            <w:r>
-              <w:t>tháng</w:t>
-            </w:r>
-            <w:proofErr w:type="spellEnd"/>
-          </w:p>
-        </w:tc>
-        <w:tc>
-          <w:tcPr>
-            <w:tcW w:w="2433" w:type="dxa"/>
-          </w:tcPr>
-          <w:p>
-            <w:r>
-              <w:t>2</w:t>
-            </w:r>
-            <w:r>
-              <w:t>49.000đ/</w:t>
-            </w:r>
-            <w:proofErr w:type="spellStart"/>
-            <w:r>
-              <w:t>tháng</w:t>
-            </w:r>
-            <w:proofErr w:type="spellEnd"/>
-          </w:p>
-        </w:tc>
-        <w:tc>
-          <w:tcPr>
-            <w:tcW w:w="2277" w:type="dxa"/>
-          </w:tcPr>
-          <w:p>
-            <w:r>
-              <w:t>1</w:t>
-            </w:r>
-            <w:r>
-              <w:t>99.000đ/</w:t>
-            </w:r>
-            <w:proofErr w:type="spellStart"/>
-            <w:r>
-              <w:t>tháng</w:t>
-            </w:r>
-            <w:proofErr w:type="spellEnd"/>
-          </w:p>
-        </w:tc>
-        <w:tc>
-          <w:tcPr>
-            <w:tcW w:w="2277" w:type="dxa"/>
-          </w:tcPr>
-          <w:p>
-            <w:r>
-              <w:t>1</w:t>
-            </w:r>
-            <w:r>
-              <w:t>49.000đ/</w:t>
-            </w:r>
-            <w:proofErr w:type="spellStart"/>
-            <w:r>
-              <w:t>tháng</w:t>
-            </w:r>
-            <w:proofErr w:type="spellEnd"/>
           </w:p>
         </w:tc>
       </w:tr>
@@ -4671,6 +5306,7 @@
     <w:p>
       <w:proofErr w:type="spellStart"/>
       <w:r>
+        <w:lastRenderedPageBreak/>
         <w:t>Sau</w:t>
       </w:r>
       <w:proofErr w:type="spellEnd"/>
@@ -4936,7 +5572,6 @@
     <w:p>
       <w:proofErr w:type="spellStart"/>
       <w:r>
-        <w:lastRenderedPageBreak/>
         <w:t>Trước</w:t>
       </w:r>
       <w:proofErr w:type="spellEnd"/>

</xml_diff>